<commit_message>
Feature file updated with more sceanrios
</commit_message>
<xml_diff>
--- a/BuggyCars Test Approch and Defect logs.docx
+++ b/BuggyCars Test Approch and Defect logs.docx
@@ -228,7 +228,6 @@
       </w:r>
     </w:p>
     <w:p/>
-    <w:p/>
     <w:p>
       <w:pPr>
         <w:rPr>
@@ -288,8 +287,89 @@
       </w:r>
     </w:p>
     <w:p/>
+    <w:p>
+      <w:pPr>
+        <w:rPr>
+          <w:b/>
+          <w:u w:val="single"/>
+        </w:rPr>
+      </w:pPr>
+      <w:r>
+        <w:rPr>
+          <w:b/>
+          <w:u w:val="single"/>
+        </w:rPr>
+        <w:t>Top 5 scenarios to automate</w:t>
+      </w:r>
+      <w:r>
+        <w:rPr>
+          <w:b/>
+          <w:u w:val="single"/>
+        </w:rPr>
+        <w:t>d as a single scenario</w:t>
+      </w:r>
+    </w:p>
+    <w:p>
+      <w:pPr>
+        <w:pStyle w:val="ListParagraph"/>
+        <w:numPr>
+          <w:ilvl w:val="0"/>
+          <w:numId w:val="5"/>
+        </w:numPr>
+      </w:pPr>
+      <w:r>
+        <w:t>Verify user is able to launch the application</w:t>
+      </w:r>
+    </w:p>
+    <w:p>
+      <w:pPr>
+        <w:pStyle w:val="ListParagraph"/>
+        <w:numPr>
+          <w:ilvl w:val="0"/>
+          <w:numId w:val="5"/>
+        </w:numPr>
+      </w:pPr>
+      <w:r>
+        <w:t xml:space="preserve">Verify user is able to complete the registration </w:t>
+      </w:r>
+    </w:p>
+    <w:p>
+      <w:pPr>
+        <w:pStyle w:val="ListParagraph"/>
+        <w:numPr>
+          <w:ilvl w:val="0"/>
+          <w:numId w:val="5"/>
+        </w:numPr>
+      </w:pPr>
+      <w:r>
+        <w:t>Verify user is able to login to the application</w:t>
+      </w:r>
+    </w:p>
+    <w:p>
+      <w:pPr>
+        <w:pStyle w:val="ListParagraph"/>
+        <w:numPr>
+          <w:ilvl w:val="0"/>
+          <w:numId w:val="5"/>
+        </w:numPr>
+      </w:pPr>
+      <w:r>
+        <w:t xml:space="preserve">Verify user is able to verify the profile section </w:t>
+      </w:r>
+    </w:p>
+    <w:p>
+      <w:pPr>
+        <w:pStyle w:val="ListParagraph"/>
+        <w:numPr>
+          <w:ilvl w:val="0"/>
+          <w:numId w:val="5"/>
+        </w:numPr>
+      </w:pPr>
+      <w:r>
+        <w:t>Verify user is able to vote for a particular Car model</w:t>
+      </w:r>
+    </w:p>
     <w:p/>
-    <w:p/>
     <w:p>
       <w:pPr>
         <w:rPr>
@@ -337,7 +417,6 @@
       <w:r>
         <w:t>“</w:t>
       </w:r>
-      <w:proofErr w:type="gramStart"/>
       <w:r>
         <w:rPr>
           <w:b/>
@@ -350,7 +429,6 @@
         </w:rPr>
         <w:t>ser name</w:t>
       </w:r>
-      <w:proofErr w:type="gramEnd"/>
       <w:r>
         <w:rPr>
           <w:b/>
@@ -437,16 +515,12 @@
         </w:numPr>
       </w:pPr>
       <w:r>
+        <w:lastRenderedPageBreak/>
         <w:t>Verify user is able to enter the</w:t>
       </w:r>
       <w:r>
-        <w:t xml:space="preserve"> </w:t>
-      </w:r>
-      <w:proofErr w:type="gramStart"/>
-      <w:r>
-        <w:t>user name</w:t>
-      </w:r>
-      <w:proofErr w:type="gramEnd"/>
+        <w:t xml:space="preserve"> user name</w:t>
+      </w:r>
     </w:p>
     <w:p>
       <w:pPr>
@@ -457,15 +531,7 @@
         </w:numPr>
       </w:pPr>
       <w:r>
-        <w:t xml:space="preserve">Verify user </w:t>
-      </w:r>
-      <w:proofErr w:type="gramStart"/>
-      <w:r>
-        <w:t>is able to</w:t>
-      </w:r>
-      <w:proofErr w:type="gramEnd"/>
-      <w:r>
-        <w:t xml:space="preserve"> enter </w:t>
+        <w:t xml:space="preserve">Verify user is able to enter </w:t>
       </w:r>
       <w:r>
         <w:t xml:space="preserve">the </w:t>
@@ -479,20 +545,14 @@
         <w:rPr>
           <w:b/>
         </w:rPr>
-        <w:lastRenderedPageBreak/>
         <w:t>Expected</w:t>
       </w:r>
       <w:r>
         <w:t>: User should be able</w:t>
       </w:r>
       <w:r>
-        <w:t xml:space="preserve"> to login after entering </w:t>
-      </w:r>
-      <w:proofErr w:type="gramStart"/>
-      <w:r>
-        <w:t>user name</w:t>
-      </w:r>
-      <w:proofErr w:type="gramEnd"/>
+        <w:t xml:space="preserve"> to login after entering user name</w:t>
+      </w:r>
       <w:r>
         <w:t xml:space="preserve"> and password into correct user input boxes</w:t>
       </w:r>
@@ -587,14 +647,12 @@
       <w:r>
         <w:t>2. Login “</w:t>
       </w:r>
-      <w:proofErr w:type="gramStart"/>
       <w:r>
         <w:rPr>
           <w:b/>
         </w:rPr>
         <w:t>User name</w:t>
       </w:r>
-      <w:proofErr w:type="gramEnd"/>
       <w:r>
         <w:rPr>
           <w:b/>
@@ -675,15 +733,7 @@
         </w:numPr>
       </w:pPr>
       <w:r>
-        <w:t>Verify the “</w:t>
-      </w:r>
-      <w:proofErr w:type="gramStart"/>
-      <w:r>
-        <w:t>User name</w:t>
-      </w:r>
-      <w:proofErr w:type="gramEnd"/>
-      <w:r>
-        <w:t>” field with label as “User name”</w:t>
+        <w:t>Verify the “User name” field with label as “User name”</w:t>
       </w:r>
     </w:p>
     <w:p>
@@ -694,15 +744,7 @@
         <w:t>Expected</w:t>
       </w:r>
       <w:r>
-        <w:t>: User will be able to enter their name under the textbox labeled as “</w:t>
-      </w:r>
-      <w:proofErr w:type="gramStart"/>
-      <w:r>
-        <w:t>User name</w:t>
-      </w:r>
-      <w:proofErr w:type="gramEnd"/>
-      <w:r>
-        <w:t>”</w:t>
+        <w:t>: User will be able to enter their name under the textbox labeled as “User name”</w:t>
       </w:r>
     </w:p>
     <w:p>
@@ -713,15 +755,7 @@
         <w:t>Actual</w:t>
       </w:r>
       <w:r>
-        <w:t xml:space="preserve">: The label of </w:t>
-      </w:r>
-      <w:proofErr w:type="gramStart"/>
-      <w:r>
-        <w:t>user name</w:t>
-      </w:r>
-      <w:proofErr w:type="gramEnd"/>
-      <w:r>
-        <w:t xml:space="preserve"> input box is wrongly showing as “Login”</w:t>
+        <w:t>: The label of user name input box is wrongly showing as “Login”</w:t>
       </w:r>
     </w:p>
     <w:p>
@@ -809,14 +843,12 @@
       <w:r>
         <w:t>“</w:t>
       </w:r>
-      <w:proofErr w:type="gramStart"/>
       <w:r>
         <w:rPr>
           <w:b/>
         </w:rPr>
         <w:t>User name</w:t>
       </w:r>
-      <w:proofErr w:type="gramEnd"/>
       <w:r>
         <w:rPr>
           <w:b/>
@@ -906,13 +938,8 @@
         <w:t>Verify user is able to complete registration successfully</w:t>
       </w:r>
       <w:r>
-        <w:t xml:space="preserve"> and generate </w:t>
-      </w:r>
-      <w:proofErr w:type="gramStart"/>
-      <w:r>
-        <w:t>user name</w:t>
-      </w:r>
-      <w:proofErr w:type="gramEnd"/>
+        <w:t xml:space="preserve"> and generate user name</w:t>
+      </w:r>
       <w:r>
         <w:t xml:space="preserve"> and password</w:t>
       </w:r>
@@ -926,15 +953,7 @@
         </w:numPr>
       </w:pPr>
       <w:r>
-        <w:t xml:space="preserve">Verify user </w:t>
-      </w:r>
-      <w:proofErr w:type="gramStart"/>
-      <w:r>
-        <w:t>is able to</w:t>
-      </w:r>
-      <w:proofErr w:type="gramEnd"/>
-      <w:r>
-        <w:t xml:space="preserve"> enter </w:t>
+        <w:t xml:space="preserve">Verify user is able to enter </w:t>
       </w:r>
       <w:r>
         <w:t>name</w:t>
@@ -952,15 +971,7 @@
         </w:numPr>
       </w:pPr>
       <w:r>
-        <w:t xml:space="preserve">Verify user </w:t>
-      </w:r>
-      <w:proofErr w:type="gramStart"/>
-      <w:r>
-        <w:t>is able to</w:t>
-      </w:r>
-      <w:proofErr w:type="gramEnd"/>
-      <w:r>
-        <w:t xml:space="preserve"> login successfully</w:t>
+        <w:t>Verify user is able to login successfully</w:t>
       </w:r>
     </w:p>
     <w:p>
@@ -986,13 +997,8 @@
       <w:r>
         <w:t xml:space="preserve">Verify </w:t>
       </w:r>
-      <w:proofErr w:type="gramStart"/>
-      <w:r>
-        <w:t>user name</w:t>
-      </w:r>
-      <w:proofErr w:type="gramEnd"/>
-      <w:r>
-        <w:t xml:space="preserve"> under Basic section header</w:t>
+      <w:r>
+        <w:t>user name under Basic section header</w:t>
       </w:r>
       <w:r>
         <w:t xml:space="preserve"> </w:t>
@@ -1015,15 +1021,7 @@
         <w:t xml:space="preserve">: </w:t>
       </w:r>
       <w:r>
-        <w:t xml:space="preserve">Proper </w:t>
-      </w:r>
-      <w:proofErr w:type="gramStart"/>
-      <w:r>
-        <w:t>user name</w:t>
-      </w:r>
-      <w:proofErr w:type="gramEnd"/>
-      <w:r>
-        <w:t xml:space="preserve"> should be showing up under the textbox labeled as “User name”</w:t>
+        <w:t>Proper user name should be showing up under the textbox labeled as “User name”</w:t>
       </w:r>
     </w:p>
     <w:p>
@@ -1036,13 +1034,8 @@
       <w:r>
         <w:t xml:space="preserve">: </w:t>
       </w:r>
-      <w:proofErr w:type="gramStart"/>
-      <w:r>
-        <w:t>User name</w:t>
-      </w:r>
-      <w:proofErr w:type="gramEnd"/>
-      <w:r>
-        <w:t xml:space="preserve"> is showing up correctly but the label is wrongly showing as “Login”</w:t>
+      <w:r>
+        <w:t>User name is showing up correctly but the label is wrongly showing as “Login”</w:t>
       </w:r>
     </w:p>
     <w:p>
@@ -1117,134 +1110,90 @@
           <w:bCs/>
           <w:u w:val="single"/>
         </w:rPr>
-        <w:t xml:space="preserve">Overall Identified </w:t>
-      </w:r>
-      <w:r>
-        <w:rPr>
-          <w:b/>
-          <w:bCs/>
-          <w:u w:val="single"/>
-        </w:rPr>
-        <w:t>Bugs</w:t>
-      </w:r>
-      <w:r>
-        <w:rPr>
-          <w:b/>
-          <w:bCs/>
-          <w:u w:val="single"/>
-        </w:rPr>
+        <w:t>Overall Identified Bugs / functional and layout defects</w:t>
+      </w:r>
+    </w:p>
+    <w:p>
+      <w:r>
+        <w:t xml:space="preserve">1. After </w:t>
+      </w:r>
+      <w:r>
+        <w:t>login, I</w:t>
+      </w:r>
+      <w:r>
+        <w:t xml:space="preserve"> click on the profile menu and clicked the logout button. </w:t>
+      </w:r>
+      <w:r>
+        <w:t>Still,</w:t>
+      </w:r>
+      <w:r>
         <w:t xml:space="preserve"> </w:t>
       </w:r>
       <w:r>
-        <w:rPr>
-          <w:b/>
-          <w:bCs/>
-          <w:u w:val="single"/>
-        </w:rPr>
-        <w:t>/</w:t>
-      </w:r>
-      <w:r>
-        <w:rPr>
-          <w:b/>
-          <w:bCs/>
-          <w:u w:val="single"/>
-        </w:rPr>
+        <w:t>I</w:t>
+      </w:r>
+      <w:r>
+        <w:t xml:space="preserve"> can see the profile </w:t>
+      </w:r>
+      <w:r>
+        <w:t>information</w:t>
+      </w:r>
+    </w:p>
+    <w:p>
+      <w:r>
+        <w:t>2. After login not navigating to home page</w:t>
+      </w:r>
+    </w:p>
+    <w:p>
+      <w:r>
+        <w:t>3. No return button to home page</w:t>
+      </w:r>
+    </w:p>
+    <w:p>
+      <w:r>
+        <w:t xml:space="preserve">4. When I click </w:t>
+      </w:r>
+      <w:r>
+        <w:t>Poplar</w:t>
+      </w:r>
+      <w:r>
+        <w:t xml:space="preserve"> Make and I clicking Buggy Rating menu bar text, it is not navigating to home page</w:t>
+      </w:r>
+    </w:p>
+    <w:p>
+      <w:r>
+        <w:t xml:space="preserve">5. From home page I click </w:t>
+      </w:r>
+      <w:r>
+        <w:t>Poplar</w:t>
+      </w:r>
+      <w:r>
+        <w:t xml:space="preserve"> model and navigating to respective (Lamborghini Diablo) car page. Then I click on car image it is navigating to </w:t>
+      </w:r>
+      <w:r>
+        <w:t>home,</w:t>
+      </w:r>
+      <w:r>
+        <w:t xml:space="preserve"> but expectation is to enlarge the picture in the full screen mode. (This is </w:t>
+      </w:r>
+      <w:r>
+        <w:t>occurring</w:t>
+      </w:r>
+      <w:r>
+        <w:t xml:space="preserve"> to any car's individual page)</w:t>
+      </w:r>
+    </w:p>
+    <w:p>
+      <w:r>
+        <w:t xml:space="preserve">6. "Overall Rating / List of all registered models" section we have options to sort the cars based on Make, Model, and other headers. If you click the header it will sort. Only one time sort is working for </w:t>
+      </w:r>
+      <w:r>
+        <w:t>ascending</w:t>
+      </w:r>
+      <w:r>
         <w:t xml:space="preserve"> </w:t>
       </w:r>
       <w:r>
-        <w:rPr>
-          <w:b/>
-          <w:bCs/>
-          <w:u w:val="single"/>
-        </w:rPr>
-        <w:t>functional and layout</w:t>
-      </w:r>
-      <w:r>
-        <w:rPr>
-          <w:b/>
-          <w:bCs/>
-          <w:u w:val="single"/>
-        </w:rPr>
-        <w:t xml:space="preserve"> defects</w:t>
-      </w:r>
-    </w:p>
-    <w:p>
-      <w:r>
-        <w:t xml:space="preserve">1. After </w:t>
-      </w:r>
-      <w:r>
-        <w:t>login, I</w:t>
-      </w:r>
-      <w:r>
-        <w:t xml:space="preserve"> click on the profile menu and clicked the logout button. Still </w:t>
-      </w:r>
-      <w:proofErr w:type="spellStart"/>
-      <w:r>
-        <w:t>i</w:t>
-      </w:r>
-      <w:proofErr w:type="spellEnd"/>
-      <w:r>
-        <w:t xml:space="preserve"> can see the profile </w:t>
-      </w:r>
-      <w:r>
-        <w:t>information</w:t>
-      </w:r>
-    </w:p>
-    <w:p>
-      <w:r>
-        <w:t>2. After login not navigating to home page</w:t>
-      </w:r>
-    </w:p>
-    <w:p>
-      <w:r>
-        <w:t>3. No return button to home page</w:t>
-      </w:r>
-    </w:p>
-    <w:p>
-      <w:r>
-        <w:t xml:space="preserve">4. When I click </w:t>
-      </w:r>
-      <w:r>
-        <w:t>Poplar</w:t>
-      </w:r>
-      <w:r>
-        <w:t xml:space="preserve"> Make and I clicking Buggy Rating menu bar text, it is not navigating to home page</w:t>
-      </w:r>
-    </w:p>
-    <w:p>
-      <w:r>
-        <w:t xml:space="preserve">5. From home page I click </w:t>
-      </w:r>
-      <w:r>
-        <w:t>Poplar</w:t>
-      </w:r>
-      <w:r>
-        <w:t xml:space="preserve"> model and navigating to respective (Lamborghini Diablo) car page. Then I click on car image it is navigating to </w:t>
-      </w:r>
-      <w:r>
-        <w:t>home,</w:t>
-      </w:r>
-      <w:r>
-        <w:t xml:space="preserve"> but expectation is to enlarge the picture in the full screen mode. (This is </w:t>
-      </w:r>
-      <w:r>
-        <w:t>occurring</w:t>
-      </w:r>
-      <w:r>
-        <w:t xml:space="preserve"> to any car's individual page)</w:t>
-      </w:r>
-    </w:p>
-    <w:p>
-      <w:r>
-        <w:t xml:space="preserve">6. "Overall Rating / List of all registered models" section we have options to sort the cars based on Make, Model, and other headers. If you click the header it will sort. Only one time sort is working for </w:t>
-      </w:r>
-      <w:r>
-        <w:t>ascending</w:t>
-      </w:r>
-      <w:r>
-        <w:t xml:space="preserve"> </w:t>
-      </w:r>
-      <w:r>
         <w:t>only. It</w:t>
       </w:r>
       <w:r>
@@ -1304,15 +1253,7 @@
     <w:p>
       <w:r>
         <w:lastRenderedPageBreak/>
-        <w:t xml:space="preserve">11. When I click a particular car image to see the car picture in a zoom view it is not happening. </w:t>
-      </w:r>
-      <w:proofErr w:type="gramStart"/>
-      <w:r>
-        <w:t>Instead</w:t>
-      </w:r>
-      <w:proofErr w:type="gramEnd"/>
-      <w:r>
-        <w:t xml:space="preserve"> it going to home page</w:t>
+        <w:t>11. When I click a particular car image to see the car picture in a zoom view it is not happening. Instead it going to home page</w:t>
       </w:r>
     </w:p>
     <w:p>
@@ -1323,15 +1264,7 @@
         <w:t>Autor</w:t>
       </w:r>
       <w:r>
-        <w:t xml:space="preserve"> details are missing for some models which is one of the critical </w:t>
-      </w:r>
-      <w:proofErr w:type="gramStart"/>
-      <w:r>
-        <w:t>bug</w:t>
-      </w:r>
-      <w:proofErr w:type="gramEnd"/>
-      <w:r>
-        <w:t>. For example, Diablo model from Popular Model section</w:t>
+        <w:t xml:space="preserve"> details are missing for some models which is one of the critical bug. For example, Diablo model from Popular Model section</w:t>
       </w:r>
     </w:p>
     <w:p>
@@ -1355,151 +1288,31 @@
         <w:t>15. Engine column is missing in the “Popular Make” section</w:t>
       </w:r>
     </w:p>
-    <w:p/>
-    <w:p>
-      <w:pPr>
-        <w:rPr>
-          <w:b/>
-          <w:u w:val="single"/>
-        </w:rPr>
-      </w:pPr>
-      <w:r>
-        <w:rPr>
-          <w:b/>
-          <w:u w:val="single"/>
-        </w:rPr>
-        <w:t>Top 5 scenarios to automate</w:t>
-      </w:r>
-    </w:p>
-    <w:p>
-      <w:pPr>
-        <w:pStyle w:val="ListParagraph"/>
-        <w:numPr>
-          <w:ilvl w:val="0"/>
-          <w:numId w:val="5"/>
-        </w:numPr>
-      </w:pPr>
-      <w:r>
-        <w:t xml:space="preserve">Verify </w:t>
-      </w:r>
-      <w:r>
-        <w:t xml:space="preserve">user </w:t>
-      </w:r>
-      <w:proofErr w:type="gramStart"/>
-      <w:r>
-        <w:t>is able to</w:t>
-      </w:r>
-      <w:proofErr w:type="gramEnd"/>
-      <w:r>
-        <w:t xml:space="preserve"> launch the application</w:t>
-      </w:r>
-    </w:p>
-    <w:p>
-      <w:pPr>
-        <w:pStyle w:val="ListParagraph"/>
-        <w:numPr>
-          <w:ilvl w:val="0"/>
-          <w:numId w:val="5"/>
-        </w:numPr>
-      </w:pPr>
-      <w:r>
-        <w:t xml:space="preserve">Verify user </w:t>
-      </w:r>
-      <w:proofErr w:type="gramStart"/>
-      <w:r>
-        <w:t>is able to</w:t>
-      </w:r>
-      <w:proofErr w:type="gramEnd"/>
-      <w:r>
-        <w:t xml:space="preserve"> </w:t>
-      </w:r>
-      <w:r>
-        <w:t>complete the</w:t>
-      </w:r>
-      <w:r>
-        <w:t xml:space="preserve"> registration </w:t>
-      </w:r>
-    </w:p>
-    <w:p>
-      <w:pPr>
-        <w:pStyle w:val="ListParagraph"/>
-        <w:numPr>
-          <w:ilvl w:val="0"/>
-          <w:numId w:val="5"/>
-        </w:numPr>
-      </w:pPr>
-      <w:r>
-        <w:t xml:space="preserve">Verify user </w:t>
-      </w:r>
-      <w:proofErr w:type="gramStart"/>
-      <w:r>
-        <w:t>is able to</w:t>
-      </w:r>
-      <w:proofErr w:type="gramEnd"/>
-      <w:r>
-        <w:t xml:space="preserve"> login to the application</w:t>
-      </w:r>
-    </w:p>
-    <w:p>
-      <w:pPr>
-        <w:pStyle w:val="ListParagraph"/>
-        <w:numPr>
-          <w:ilvl w:val="0"/>
-          <w:numId w:val="5"/>
-        </w:numPr>
-      </w:pPr>
-      <w:r>
-        <w:t xml:space="preserve">Verify user </w:t>
-      </w:r>
-      <w:proofErr w:type="gramStart"/>
-      <w:r>
-        <w:t>is able to</w:t>
-      </w:r>
-      <w:proofErr w:type="gramEnd"/>
-      <w:r>
-        <w:t xml:space="preserve"> </w:t>
-      </w:r>
-      <w:r>
-        <w:t>verify</w:t>
-      </w:r>
-      <w:r>
-        <w:t xml:space="preserve"> </w:t>
-      </w:r>
-      <w:r>
-        <w:t xml:space="preserve">the </w:t>
-      </w:r>
-      <w:r>
-        <w:t xml:space="preserve">profile section </w:t>
-      </w:r>
-    </w:p>
-    <w:p>
-      <w:pPr>
-        <w:pStyle w:val="ListParagraph"/>
-        <w:numPr>
-          <w:ilvl w:val="0"/>
-          <w:numId w:val="5"/>
-        </w:numPr>
-      </w:pPr>
-      <w:r>
-        <w:t xml:space="preserve">Verify user </w:t>
-      </w:r>
-      <w:proofErr w:type="gramStart"/>
-      <w:r>
-        <w:t>is</w:t>
-      </w:r>
-      <w:r>
-        <w:t xml:space="preserve"> able to</w:t>
-      </w:r>
-      <w:proofErr w:type="gramEnd"/>
-      <w:r>
-        <w:t xml:space="preserve"> vote for a particular C</w:t>
-      </w:r>
-      <w:r>
-        <w:t>ar model</w:t>
-      </w:r>
-    </w:p>
-    <w:p/>
-    <w:p/>
+    <w:p>
+      <w:r>
+        <w:t>16. In the user profile section field “Gender” is accepting input which is critical</w:t>
+      </w:r>
+    </w:p>
+    <w:p>
+      <w:r>
+        <w:t xml:space="preserve">17. </w:t>
+      </w:r>
+      <w:r>
+        <w:t>In the user profile section field “</w:t>
+      </w:r>
+      <w:r>
+        <w:t>Age</w:t>
+      </w:r>
+      <w:r>
+        <w:t xml:space="preserve">” is accepting </w:t>
+      </w:r>
+      <w:r>
+        <w:t xml:space="preserve">alphanumeric </w:t>
+      </w:r>
+      <w:r>
+        <w:t>input which is critical</w:t>
+      </w:r>
+    </w:p>
     <w:p>
       <w:pPr>
         <w:pStyle w:val="ListParagraph"/>

</xml_diff>

<commit_message>
Test approach document is updated.
</commit_message>
<xml_diff>
--- a/BuggyCars Test Approch and Defect logs.docx
+++ b/BuggyCars Test Approch and Defect logs.docx
@@ -137,13 +137,7 @@
         </w:numPr>
       </w:pPr>
       <w:r>
-        <w:t>Reported bug for few critical sc</w:t>
-      </w:r>
-      <w:r>
-        <w:t xml:space="preserve">enarios </w:t>
-      </w:r>
-      <w:r>
-        <w:t>with proper steps and expectations</w:t>
+        <w:t>The 5 scenarios will cover happy path</w:t>
       </w:r>
     </w:p>
     <w:p>
@@ -155,13 +149,13 @@
         </w:numPr>
       </w:pPr>
       <w:r>
-        <w:t>Automating few scenarios if manually working as expected after automation feasibility</w:t>
-      </w:r>
-      <w:r>
-        <w:t xml:space="preserve"> of the functional test cases</w:t>
-      </w:r>
-      <w:r>
-        <w:t>/scenarios</w:t>
+        <w:t>Reported bug for few critical sc</w:t>
+      </w:r>
+      <w:r>
+        <w:t xml:space="preserve">enarios </w:t>
+      </w:r>
+      <w:r>
+        <w:t>with proper steps and expectations</w:t>
       </w:r>
     </w:p>
     <w:p>
@@ -173,25 +167,13 @@
         </w:numPr>
       </w:pPr>
       <w:r>
-        <w:t xml:space="preserve">For </w:t>
-      </w:r>
-      <w:r>
-        <w:t>automation,</w:t>
-      </w:r>
-      <w:r>
-        <w:t xml:space="preserve"> Page Object </w:t>
-      </w:r>
-      <w:r>
-        <w:t>Model (</w:t>
-      </w:r>
-      <w:r>
-        <w:t xml:space="preserve">POM) based framework is created with TestNG as a Unit testing </w:t>
-      </w:r>
-      <w:r>
-        <w:t>library</w:t>
-      </w:r>
-      <w:r>
-        <w:t xml:space="preserve"> and Maven as a build management tool</w:t>
+        <w:t>Automating few scenarios if manually working as expected after automation feasibility</w:t>
+      </w:r>
+      <w:r>
+        <w:t xml:space="preserve"> of the functional test cases</w:t>
+      </w:r>
+      <w:r>
+        <w:t>/scenarios</w:t>
       </w:r>
     </w:p>
     <w:p>
@@ -203,7 +185,25 @@
         </w:numPr>
       </w:pPr>
       <w:r>
-        <w:t>Extent Report is used as a reporting tool for our automation tests</w:t>
+        <w:t xml:space="preserve">For </w:t>
+      </w:r>
+      <w:r>
+        <w:t>automation,</w:t>
+      </w:r>
+      <w:r>
+        <w:t xml:space="preserve"> Page Object </w:t>
+      </w:r>
+      <w:r>
+        <w:t>Model (</w:t>
+      </w:r>
+      <w:r>
+        <w:t xml:space="preserve">POM) based framework is created with TestNG as a Unit testing </w:t>
+      </w:r>
+      <w:r>
+        <w:t>library</w:t>
+      </w:r>
+      <w:r>
+        <w:t xml:space="preserve"> and Maven as a build management tool</w:t>
       </w:r>
     </w:p>
     <w:p>
@@ -215,98 +215,7 @@
         </w:numPr>
       </w:pPr>
       <w:r>
-        <w:t>GitHub</w:t>
-      </w:r>
-      <w:r>
-        <w:t xml:space="preserve"> is used as a (Version Control </w:t>
-      </w:r>
-      <w:r>
-        <w:t>System) VCS</w:t>
-      </w:r>
-      <w:r>
-        <w:t xml:space="preserve"> and the project has uploaded accordingly  </w:t>
-      </w:r>
-    </w:p>
-    <w:p/>
-    <w:p>
-      <w:pPr>
-        <w:rPr>
-          <w:b/>
-          <w:bCs/>
-          <w:u w:val="single"/>
-        </w:rPr>
-      </w:pPr>
-      <w:r>
-        <w:rPr>
-          <w:b/>
-          <w:bCs/>
-          <w:u w:val="single"/>
-        </w:rPr>
-        <w:t xml:space="preserve">Major </w:t>
-      </w:r>
-      <w:r>
-        <w:rPr>
-          <w:b/>
-          <w:bCs/>
-          <w:u w:val="single"/>
-        </w:rPr>
-        <w:t>Functionalit</w:t>
-      </w:r>
-      <w:r>
-        <w:rPr>
-          <w:b/>
-          <w:bCs/>
-          <w:u w:val="single"/>
-        </w:rPr>
-        <w:t>ies Identified</w:t>
-      </w:r>
-    </w:p>
-    <w:p>
-      <w:r>
-        <w:t>1. Register the new user</w:t>
-      </w:r>
-    </w:p>
-    <w:p>
-      <w:r>
-        <w:t>2. Login with new registered user</w:t>
-      </w:r>
-    </w:p>
-    <w:p>
-      <w:r>
-        <w:t>3. Update the user profile</w:t>
-      </w:r>
-    </w:p>
-    <w:p>
-      <w:r>
-        <w:t>4. Buggy car voting</w:t>
-      </w:r>
-    </w:p>
-    <w:p>
-      <w:r>
-        <w:t>5. Sorting column wise (Make/Mode/Rank/Votes/Engine)-ASC/DESC</w:t>
-      </w:r>
-    </w:p>
-    <w:p/>
-    <w:p>
-      <w:pPr>
-        <w:rPr>
-          <w:b/>
-          <w:u w:val="single"/>
-        </w:rPr>
-      </w:pPr>
-      <w:r>
-        <w:rPr>
-          <w:b/>
-          <w:u w:val="single"/>
-        </w:rPr>
-        <w:t>Top 5 scenarios to automate</w:t>
-      </w:r>
-      <w:r>
-        <w:rPr>
-          <w:b/>
-          <w:u w:val="single"/>
-        </w:rPr>
-        <w:t>d as a single scenario</w:t>
+        <w:t>Extent Report is used as a reporting tool for our automation tests</w:t>
       </w:r>
     </w:p>
     <w:p>
@@ -314,59 +223,20 @@
         <w:pStyle w:val="ListParagraph"/>
         <w:numPr>
           <w:ilvl w:val="0"/>
-          <w:numId w:val="5"/>
+          <w:numId w:val="1"/>
         </w:numPr>
       </w:pPr>
       <w:r>
-        <w:t>Verify user is able to launch the application</w:t>
-      </w:r>
-    </w:p>
-    <w:p>
-      <w:pPr>
-        <w:pStyle w:val="ListParagraph"/>
-        <w:numPr>
-          <w:ilvl w:val="0"/>
-          <w:numId w:val="5"/>
-        </w:numPr>
-      </w:pPr>
-      <w:r>
-        <w:t xml:space="preserve">Verify user is able to complete the registration </w:t>
-      </w:r>
-    </w:p>
-    <w:p>
-      <w:pPr>
-        <w:pStyle w:val="ListParagraph"/>
-        <w:numPr>
-          <w:ilvl w:val="0"/>
-          <w:numId w:val="5"/>
-        </w:numPr>
-      </w:pPr>
-      <w:r>
-        <w:t>Verify user is able to login to the application</w:t>
-      </w:r>
-    </w:p>
-    <w:p>
-      <w:pPr>
-        <w:pStyle w:val="ListParagraph"/>
-        <w:numPr>
-          <w:ilvl w:val="0"/>
-          <w:numId w:val="5"/>
-        </w:numPr>
-      </w:pPr>
-      <w:r>
-        <w:t xml:space="preserve">Verify user is able to verify the profile section </w:t>
-      </w:r>
-    </w:p>
-    <w:p>
-      <w:pPr>
-        <w:pStyle w:val="ListParagraph"/>
-        <w:numPr>
-          <w:ilvl w:val="0"/>
-          <w:numId w:val="5"/>
-        </w:numPr>
-      </w:pPr>
-      <w:r>
-        <w:t>Verify user is able to vote for a particular Car model</w:t>
+        <w:t>GitHub</w:t>
+      </w:r>
+      <w:r>
+        <w:t xml:space="preserve"> is used as a (Version Control </w:t>
+      </w:r>
+      <w:r>
+        <w:t>System) VCS</w:t>
+      </w:r>
+      <w:r>
+        <w:t xml:space="preserve"> and the project has uploaded accordingly  </w:t>
       </w:r>
     </w:p>
     <w:p/>
@@ -374,14 +244,1081 @@
       <w:pPr>
         <w:rPr>
           <w:b/>
+          <w:bCs/>
           <w:u w:val="single"/>
         </w:rPr>
       </w:pPr>
       <w:r>
         <w:rPr>
           <w:b/>
+          <w:bCs/>
           <w:u w:val="single"/>
         </w:rPr>
+        <w:t xml:space="preserve">Major </w:t>
+      </w:r>
+      <w:r>
+        <w:rPr>
+          <w:b/>
+          <w:bCs/>
+          <w:u w:val="single"/>
+        </w:rPr>
+        <w:t>Functionalit</w:t>
+      </w:r>
+      <w:r>
+        <w:rPr>
+          <w:b/>
+          <w:bCs/>
+          <w:u w:val="single"/>
+        </w:rPr>
+        <w:t>ies Identified</w:t>
+      </w:r>
+    </w:p>
+    <w:p>
+      <w:r>
+        <w:t>1. Register the new user</w:t>
+      </w:r>
+    </w:p>
+    <w:p>
+      <w:r>
+        <w:t>2. Login with new registered user</w:t>
+      </w:r>
+    </w:p>
+    <w:p>
+      <w:r>
+        <w:t>3. Update the user profile</w:t>
+      </w:r>
+    </w:p>
+    <w:p>
+      <w:r>
+        <w:t>4. Buggy car voting</w:t>
+      </w:r>
+    </w:p>
+    <w:p>
+      <w:r>
+        <w:t>5. Sorting column wise (Make/Mode/Rank/Votes/Engine)-ASC/DESC</w:t>
+      </w:r>
+    </w:p>
+    <w:p/>
+    <w:p>
+      <w:pPr>
+        <w:rPr>
+          <w:b/>
+          <w:u w:val="single"/>
+        </w:rPr>
+      </w:pPr>
+      <w:r>
+        <w:rPr>
+          <w:b/>
+          <w:u w:val="single"/>
+        </w:rPr>
+        <w:t>Top 5 scenarios to automate</w:t>
+      </w:r>
+      <w:r>
+        <w:rPr>
+          <w:b/>
+          <w:u w:val="single"/>
+        </w:rPr>
+        <w:t>d scenario</w:t>
+      </w:r>
+      <w:r>
+        <w:rPr>
+          <w:b/>
+          <w:u w:val="single"/>
+        </w:rPr>
+        <w:t>s</w:t>
+      </w:r>
+    </w:p>
+    <w:p>
+      <w:pPr>
+        <w:autoSpaceDE w:val="0"/>
+        <w:autoSpaceDN w:val="0"/>
+        <w:adjustRightInd w:val="0"/>
+        <w:spacing w:after="0" w:line="240" w:lineRule="auto"/>
+        <w:rPr>
+          <w:rFonts w:ascii="Consolas" w:hAnsi="Consolas" w:cs="Consolas"/>
+          <w:sz w:val="24"/>
+          <w:szCs w:val="24"/>
+        </w:rPr>
+      </w:pPr>
+      <w:r>
+        <w:rPr>
+          <w:rFonts w:ascii="Consolas" w:hAnsi="Consolas" w:cs="Consolas"/>
+          <w:color w:val="000000"/>
+          <w:sz w:val="24"/>
+          <w:szCs w:val="24"/>
+        </w:rPr>
+        <w:t xml:space="preserve">  </w:t>
+      </w:r>
+      <w:r>
+        <w:rPr>
+          <w:rFonts w:ascii="Consolas" w:hAnsi="Consolas" w:cs="Consolas"/>
+          <w:color w:val="808000"/>
+          <w:sz w:val="24"/>
+          <w:szCs w:val="24"/>
+        </w:rPr>
+        <w:t xml:space="preserve">Scenario: </w:t>
+      </w:r>
+      <w:r>
+        <w:rPr>
+          <w:rFonts w:ascii="Consolas" w:hAnsi="Consolas" w:cs="Consolas"/>
+          <w:color w:val="000000"/>
+          <w:sz w:val="24"/>
+          <w:szCs w:val="24"/>
+        </w:rPr>
+        <w:t xml:space="preserve">User </w:t>
+      </w:r>
+      <w:r>
+        <w:rPr>
+          <w:rFonts w:ascii="Consolas" w:hAnsi="Consolas" w:cs="Consolas"/>
+          <w:color w:val="000000"/>
+          <w:sz w:val="24"/>
+          <w:szCs w:val="24"/>
+        </w:rPr>
+        <w:t>Registration</w:t>
+      </w:r>
+    </w:p>
+    <w:p>
+      <w:pPr>
+        <w:autoSpaceDE w:val="0"/>
+        <w:autoSpaceDN w:val="0"/>
+        <w:adjustRightInd w:val="0"/>
+        <w:spacing w:after="0" w:line="240" w:lineRule="auto"/>
+        <w:rPr>
+          <w:rFonts w:ascii="Consolas" w:hAnsi="Consolas" w:cs="Consolas"/>
+          <w:sz w:val="24"/>
+          <w:szCs w:val="24"/>
+        </w:rPr>
+      </w:pPr>
+      <w:r>
+        <w:rPr>
+          <w:rFonts w:ascii="Consolas" w:hAnsi="Consolas" w:cs="Consolas"/>
+          <w:color w:val="000000"/>
+          <w:sz w:val="24"/>
+          <w:szCs w:val="24"/>
+        </w:rPr>
+        <w:t xml:space="preserve">    </w:t>
+      </w:r>
+      <w:r>
+        <w:rPr>
+          <w:rFonts w:ascii="Consolas" w:hAnsi="Consolas" w:cs="Consolas"/>
+          <w:color w:val="008080"/>
+          <w:sz w:val="24"/>
+          <w:szCs w:val="24"/>
+        </w:rPr>
+        <w:t xml:space="preserve">Given </w:t>
+      </w:r>
+      <w:r>
+        <w:rPr>
+          <w:rFonts w:ascii="Consolas" w:hAnsi="Consolas" w:cs="Consolas"/>
+          <w:color w:val="000000"/>
+          <w:sz w:val="24"/>
+          <w:szCs w:val="24"/>
+        </w:rPr>
+        <w:t xml:space="preserve">I click to Register button in the </w:t>
+      </w:r>
+      <w:proofErr w:type="spellStart"/>
+      <w:r>
+        <w:rPr>
+          <w:rFonts w:ascii="Consolas" w:hAnsi="Consolas" w:cs="Consolas"/>
+          <w:color w:val="000000"/>
+          <w:sz w:val="24"/>
+          <w:szCs w:val="24"/>
+        </w:rPr>
+        <w:t>Dashboardpage</w:t>
+      </w:r>
+      <w:proofErr w:type="spellEnd"/>
+    </w:p>
+    <w:p>
+      <w:pPr>
+        <w:autoSpaceDE w:val="0"/>
+        <w:autoSpaceDN w:val="0"/>
+        <w:adjustRightInd w:val="0"/>
+        <w:spacing w:after="0" w:line="240" w:lineRule="auto"/>
+        <w:rPr>
+          <w:rFonts w:ascii="Consolas" w:hAnsi="Consolas" w:cs="Consolas"/>
+          <w:sz w:val="24"/>
+          <w:szCs w:val="24"/>
+        </w:rPr>
+      </w:pPr>
+      <w:r>
+        <w:rPr>
+          <w:rFonts w:ascii="Consolas" w:hAnsi="Consolas" w:cs="Consolas"/>
+          <w:color w:val="000000"/>
+          <w:sz w:val="24"/>
+          <w:szCs w:val="24"/>
+        </w:rPr>
+        <w:t xml:space="preserve">    </w:t>
+      </w:r>
+      <w:r>
+        <w:rPr>
+          <w:rFonts w:ascii="Consolas" w:hAnsi="Consolas" w:cs="Consolas"/>
+          <w:color w:val="008080"/>
+          <w:sz w:val="24"/>
+          <w:szCs w:val="24"/>
+        </w:rPr>
+        <w:t xml:space="preserve">And </w:t>
+      </w:r>
+      <w:r>
+        <w:rPr>
+          <w:rFonts w:ascii="Consolas" w:hAnsi="Consolas" w:cs="Consolas"/>
+          <w:color w:val="000000"/>
+          <w:sz w:val="24"/>
+          <w:szCs w:val="24"/>
+        </w:rPr>
+        <w:t xml:space="preserve">I enter new username </w:t>
+      </w:r>
+      <w:proofErr w:type="spellStart"/>
+      <w:r>
+        <w:rPr>
+          <w:rFonts w:ascii="Consolas" w:hAnsi="Consolas" w:cs="Consolas"/>
+          <w:color w:val="000000"/>
+          <w:sz w:val="24"/>
+          <w:szCs w:val="24"/>
+        </w:rPr>
+        <w:t>Firstname</w:t>
+      </w:r>
+      <w:proofErr w:type="spellEnd"/>
+      <w:r>
+        <w:rPr>
+          <w:rFonts w:ascii="Consolas" w:hAnsi="Consolas" w:cs="Consolas"/>
+          <w:color w:val="000000"/>
+          <w:sz w:val="24"/>
+          <w:szCs w:val="24"/>
+        </w:rPr>
+        <w:t xml:space="preserve">, </w:t>
+      </w:r>
+      <w:proofErr w:type="spellStart"/>
+      <w:r>
+        <w:rPr>
+          <w:rFonts w:ascii="Consolas" w:hAnsi="Consolas" w:cs="Consolas"/>
+          <w:color w:val="000000"/>
+          <w:sz w:val="24"/>
+          <w:szCs w:val="24"/>
+        </w:rPr>
+        <w:t>Lastname</w:t>
+      </w:r>
+      <w:proofErr w:type="spellEnd"/>
+      <w:r>
+        <w:rPr>
+          <w:rFonts w:ascii="Consolas" w:hAnsi="Consolas" w:cs="Consolas"/>
+          <w:color w:val="000000"/>
+          <w:sz w:val="24"/>
+          <w:szCs w:val="24"/>
+        </w:rPr>
+        <w:t xml:space="preserve"> and password</w:t>
+      </w:r>
+    </w:p>
+    <w:p>
+      <w:pPr>
+        <w:autoSpaceDE w:val="0"/>
+        <w:autoSpaceDN w:val="0"/>
+        <w:adjustRightInd w:val="0"/>
+        <w:spacing w:after="0" w:line="240" w:lineRule="auto"/>
+        <w:rPr>
+          <w:rFonts w:ascii="Consolas" w:hAnsi="Consolas" w:cs="Consolas"/>
+          <w:sz w:val="24"/>
+          <w:szCs w:val="24"/>
+        </w:rPr>
+      </w:pPr>
+      <w:r>
+        <w:rPr>
+          <w:rFonts w:ascii="Consolas" w:hAnsi="Consolas" w:cs="Consolas"/>
+          <w:color w:val="000000"/>
+          <w:sz w:val="24"/>
+          <w:szCs w:val="24"/>
+        </w:rPr>
+        <w:t xml:space="preserve">    </w:t>
+      </w:r>
+      <w:r>
+        <w:rPr>
+          <w:rFonts w:ascii="Consolas" w:hAnsi="Consolas" w:cs="Consolas"/>
+          <w:color w:val="008080"/>
+          <w:sz w:val="24"/>
+          <w:szCs w:val="24"/>
+        </w:rPr>
+        <w:t xml:space="preserve">Then </w:t>
+      </w:r>
+      <w:r>
+        <w:rPr>
+          <w:rFonts w:ascii="Consolas" w:hAnsi="Consolas" w:cs="Consolas"/>
+          <w:color w:val="000000"/>
+          <w:sz w:val="24"/>
+          <w:szCs w:val="24"/>
+        </w:rPr>
+        <w:t>I click on Register button</w:t>
+      </w:r>
+    </w:p>
+    <w:p>
+      <w:pPr>
+        <w:autoSpaceDE w:val="0"/>
+        <w:autoSpaceDN w:val="0"/>
+        <w:adjustRightInd w:val="0"/>
+        <w:spacing w:after="0" w:line="240" w:lineRule="auto"/>
+        <w:rPr>
+          <w:rFonts w:ascii="Consolas" w:hAnsi="Consolas" w:cs="Consolas"/>
+          <w:sz w:val="24"/>
+          <w:szCs w:val="24"/>
+        </w:rPr>
+      </w:pPr>
+      <w:r>
+        <w:rPr>
+          <w:rFonts w:ascii="Consolas" w:hAnsi="Consolas" w:cs="Consolas"/>
+          <w:color w:val="000000"/>
+          <w:sz w:val="24"/>
+          <w:szCs w:val="24"/>
+        </w:rPr>
+        <w:t xml:space="preserve">    </w:t>
+      </w:r>
+      <w:r>
+        <w:rPr>
+          <w:rFonts w:ascii="Consolas" w:hAnsi="Consolas" w:cs="Consolas"/>
+          <w:color w:val="008080"/>
+          <w:sz w:val="24"/>
+          <w:szCs w:val="24"/>
+        </w:rPr>
+        <w:t xml:space="preserve">And </w:t>
+      </w:r>
+      <w:r>
+        <w:rPr>
+          <w:rFonts w:ascii="Consolas" w:hAnsi="Consolas" w:cs="Consolas"/>
+          <w:color w:val="000000"/>
+          <w:sz w:val="24"/>
+          <w:szCs w:val="24"/>
+        </w:rPr>
+        <w:t>I verify the registration successful message</w:t>
+      </w:r>
+    </w:p>
+    <w:p>
+      <w:pPr>
+        <w:autoSpaceDE w:val="0"/>
+        <w:autoSpaceDN w:val="0"/>
+        <w:adjustRightInd w:val="0"/>
+        <w:spacing w:after="0" w:line="240" w:lineRule="auto"/>
+        <w:rPr>
+          <w:rFonts w:ascii="Consolas" w:hAnsi="Consolas" w:cs="Consolas"/>
+          <w:sz w:val="24"/>
+          <w:szCs w:val="24"/>
+        </w:rPr>
+      </w:pPr>
+      <w:r>
+        <w:rPr>
+          <w:rFonts w:ascii="Consolas" w:hAnsi="Consolas" w:cs="Consolas"/>
+          <w:color w:val="000000"/>
+          <w:sz w:val="24"/>
+          <w:szCs w:val="24"/>
+        </w:rPr>
+        <w:t xml:space="preserve">    </w:t>
+      </w:r>
+    </w:p>
+    <w:p>
+      <w:pPr>
+        <w:autoSpaceDE w:val="0"/>
+        <w:autoSpaceDN w:val="0"/>
+        <w:adjustRightInd w:val="0"/>
+        <w:spacing w:after="0" w:line="240" w:lineRule="auto"/>
+        <w:rPr>
+          <w:rFonts w:ascii="Consolas" w:hAnsi="Consolas" w:cs="Consolas"/>
+          <w:sz w:val="24"/>
+          <w:szCs w:val="24"/>
+        </w:rPr>
+      </w:pPr>
+      <w:r>
+        <w:rPr>
+          <w:rFonts w:ascii="Consolas" w:hAnsi="Consolas" w:cs="Consolas"/>
+          <w:color w:val="000000"/>
+          <w:sz w:val="24"/>
+          <w:szCs w:val="24"/>
+        </w:rPr>
+        <w:t xml:space="preserve">  </w:t>
+      </w:r>
+      <w:r>
+        <w:rPr>
+          <w:rFonts w:ascii="Consolas" w:hAnsi="Consolas" w:cs="Consolas"/>
+          <w:color w:val="808000"/>
+          <w:sz w:val="24"/>
+          <w:szCs w:val="24"/>
+        </w:rPr>
+        <w:t xml:space="preserve">Scenario: </w:t>
+      </w:r>
+      <w:r>
+        <w:rPr>
+          <w:rFonts w:ascii="Consolas" w:hAnsi="Consolas" w:cs="Consolas"/>
+          <w:color w:val="000000"/>
+          <w:sz w:val="24"/>
+          <w:szCs w:val="24"/>
+        </w:rPr>
+        <w:t>User Logging</w:t>
+      </w:r>
+    </w:p>
+    <w:p>
+      <w:pPr>
+        <w:autoSpaceDE w:val="0"/>
+        <w:autoSpaceDN w:val="0"/>
+        <w:adjustRightInd w:val="0"/>
+        <w:spacing w:after="0" w:line="240" w:lineRule="auto"/>
+        <w:rPr>
+          <w:rFonts w:ascii="Consolas" w:hAnsi="Consolas" w:cs="Consolas"/>
+          <w:sz w:val="24"/>
+          <w:szCs w:val="24"/>
+        </w:rPr>
+      </w:pPr>
+      <w:r>
+        <w:rPr>
+          <w:rFonts w:ascii="Consolas" w:hAnsi="Consolas" w:cs="Consolas"/>
+          <w:color w:val="000000"/>
+          <w:sz w:val="24"/>
+          <w:szCs w:val="24"/>
+        </w:rPr>
+        <w:t xml:space="preserve">    </w:t>
+      </w:r>
+      <w:r>
+        <w:rPr>
+          <w:rFonts w:ascii="Consolas" w:hAnsi="Consolas" w:cs="Consolas"/>
+          <w:color w:val="008080"/>
+          <w:sz w:val="24"/>
+          <w:szCs w:val="24"/>
+        </w:rPr>
+        <w:t xml:space="preserve">Given </w:t>
+      </w:r>
+      <w:r>
+        <w:rPr>
+          <w:rFonts w:ascii="Consolas" w:hAnsi="Consolas" w:cs="Consolas"/>
+          <w:color w:val="000000"/>
+          <w:sz w:val="24"/>
+          <w:szCs w:val="24"/>
+        </w:rPr>
+        <w:t>I enter username and password</w:t>
+      </w:r>
+    </w:p>
+    <w:p>
+      <w:pPr>
+        <w:autoSpaceDE w:val="0"/>
+        <w:autoSpaceDN w:val="0"/>
+        <w:adjustRightInd w:val="0"/>
+        <w:spacing w:after="0" w:line="240" w:lineRule="auto"/>
+        <w:rPr>
+          <w:rFonts w:ascii="Consolas" w:hAnsi="Consolas" w:cs="Consolas"/>
+          <w:sz w:val="24"/>
+          <w:szCs w:val="24"/>
+        </w:rPr>
+      </w:pPr>
+      <w:r>
+        <w:rPr>
+          <w:rFonts w:ascii="Consolas" w:hAnsi="Consolas" w:cs="Consolas"/>
+          <w:color w:val="000000"/>
+          <w:sz w:val="24"/>
+          <w:szCs w:val="24"/>
+        </w:rPr>
+        <w:t xml:space="preserve">    </w:t>
+      </w:r>
+      <w:r>
+        <w:rPr>
+          <w:rFonts w:ascii="Consolas" w:hAnsi="Consolas" w:cs="Consolas"/>
+          <w:color w:val="008080"/>
+          <w:sz w:val="24"/>
+          <w:szCs w:val="24"/>
+        </w:rPr>
+        <w:t xml:space="preserve">When </w:t>
+      </w:r>
+      <w:r>
+        <w:rPr>
+          <w:rFonts w:ascii="Consolas" w:hAnsi="Consolas" w:cs="Consolas"/>
+          <w:color w:val="000000"/>
+          <w:sz w:val="24"/>
+          <w:szCs w:val="24"/>
+        </w:rPr>
+        <w:t>I click on Login button</w:t>
+      </w:r>
+    </w:p>
+    <w:p>
+      <w:pPr>
+        <w:autoSpaceDE w:val="0"/>
+        <w:autoSpaceDN w:val="0"/>
+        <w:adjustRightInd w:val="0"/>
+        <w:spacing w:after="0" w:line="240" w:lineRule="auto"/>
+        <w:rPr>
+          <w:rFonts w:ascii="Consolas" w:hAnsi="Consolas" w:cs="Consolas"/>
+          <w:sz w:val="24"/>
+          <w:szCs w:val="24"/>
+        </w:rPr>
+      </w:pPr>
+      <w:r>
+        <w:rPr>
+          <w:rFonts w:ascii="Consolas" w:hAnsi="Consolas" w:cs="Consolas"/>
+          <w:color w:val="000000"/>
+          <w:sz w:val="24"/>
+          <w:szCs w:val="24"/>
+        </w:rPr>
+        <w:t xml:space="preserve">    </w:t>
+      </w:r>
+      <w:r>
+        <w:rPr>
+          <w:rFonts w:ascii="Consolas" w:hAnsi="Consolas" w:cs="Consolas"/>
+          <w:color w:val="008080"/>
+          <w:sz w:val="24"/>
+          <w:szCs w:val="24"/>
+        </w:rPr>
+        <w:t xml:space="preserve">Then </w:t>
+      </w:r>
+      <w:r>
+        <w:rPr>
+          <w:rFonts w:ascii="Consolas" w:hAnsi="Consolas" w:cs="Consolas"/>
+          <w:color w:val="000000"/>
+          <w:sz w:val="24"/>
+          <w:szCs w:val="24"/>
+        </w:rPr>
+        <w:t>I verify the login successful</w:t>
+      </w:r>
+    </w:p>
+    <w:p>
+      <w:pPr>
+        <w:autoSpaceDE w:val="0"/>
+        <w:autoSpaceDN w:val="0"/>
+        <w:adjustRightInd w:val="0"/>
+        <w:spacing w:after="0" w:line="240" w:lineRule="auto"/>
+        <w:rPr>
+          <w:rFonts w:ascii="Consolas" w:hAnsi="Consolas" w:cs="Consolas"/>
+          <w:sz w:val="24"/>
+          <w:szCs w:val="24"/>
+        </w:rPr>
+      </w:pPr>
+      <w:r>
+        <w:rPr>
+          <w:rFonts w:ascii="Consolas" w:hAnsi="Consolas" w:cs="Consolas"/>
+          <w:color w:val="000000"/>
+          <w:sz w:val="24"/>
+          <w:szCs w:val="24"/>
+        </w:rPr>
+        <w:t xml:space="preserve">    </w:t>
+      </w:r>
+    </w:p>
+    <w:p>
+      <w:pPr>
+        <w:autoSpaceDE w:val="0"/>
+        <w:autoSpaceDN w:val="0"/>
+        <w:adjustRightInd w:val="0"/>
+        <w:spacing w:after="0" w:line="240" w:lineRule="auto"/>
+        <w:rPr>
+          <w:rFonts w:ascii="Consolas" w:hAnsi="Consolas" w:cs="Consolas"/>
+          <w:sz w:val="24"/>
+          <w:szCs w:val="24"/>
+        </w:rPr>
+      </w:pPr>
+      <w:r>
+        <w:rPr>
+          <w:rFonts w:ascii="Consolas" w:hAnsi="Consolas" w:cs="Consolas"/>
+          <w:color w:val="000000"/>
+          <w:sz w:val="24"/>
+          <w:szCs w:val="24"/>
+        </w:rPr>
+        <w:t xml:space="preserve">  </w:t>
+      </w:r>
+      <w:r>
+        <w:rPr>
+          <w:rFonts w:ascii="Consolas" w:hAnsi="Consolas" w:cs="Consolas"/>
+          <w:color w:val="808000"/>
+          <w:sz w:val="24"/>
+          <w:szCs w:val="24"/>
+        </w:rPr>
+        <w:t xml:space="preserve">Scenario: </w:t>
+      </w:r>
+      <w:r>
+        <w:rPr>
+          <w:rFonts w:ascii="Consolas" w:hAnsi="Consolas" w:cs="Consolas"/>
+          <w:color w:val="000000"/>
+          <w:sz w:val="24"/>
+          <w:szCs w:val="24"/>
+        </w:rPr>
+        <w:t xml:space="preserve">User profile verification    </w:t>
+      </w:r>
+    </w:p>
+    <w:p>
+      <w:pPr>
+        <w:autoSpaceDE w:val="0"/>
+        <w:autoSpaceDN w:val="0"/>
+        <w:adjustRightInd w:val="0"/>
+        <w:spacing w:after="0" w:line="240" w:lineRule="auto"/>
+        <w:rPr>
+          <w:rFonts w:ascii="Consolas" w:hAnsi="Consolas" w:cs="Consolas"/>
+          <w:sz w:val="24"/>
+          <w:szCs w:val="24"/>
+        </w:rPr>
+      </w:pPr>
+      <w:r>
+        <w:rPr>
+          <w:rFonts w:ascii="Consolas" w:hAnsi="Consolas" w:cs="Consolas"/>
+          <w:color w:val="000000"/>
+          <w:sz w:val="24"/>
+          <w:szCs w:val="24"/>
+        </w:rPr>
+        <w:t xml:space="preserve">    </w:t>
+      </w:r>
+      <w:r>
+        <w:rPr>
+          <w:rFonts w:ascii="Consolas" w:hAnsi="Consolas" w:cs="Consolas"/>
+          <w:color w:val="008080"/>
+          <w:sz w:val="24"/>
+          <w:szCs w:val="24"/>
+        </w:rPr>
+        <w:t xml:space="preserve">Given </w:t>
+      </w:r>
+      <w:r>
+        <w:rPr>
+          <w:rFonts w:ascii="Consolas" w:hAnsi="Consolas" w:cs="Consolas"/>
+          <w:color w:val="000000"/>
+          <w:sz w:val="24"/>
+          <w:szCs w:val="24"/>
+        </w:rPr>
+        <w:t>I click on Profile button</w:t>
+      </w:r>
+    </w:p>
+    <w:p>
+      <w:pPr>
+        <w:autoSpaceDE w:val="0"/>
+        <w:autoSpaceDN w:val="0"/>
+        <w:adjustRightInd w:val="0"/>
+        <w:spacing w:after="0" w:line="240" w:lineRule="auto"/>
+        <w:rPr>
+          <w:rFonts w:ascii="Consolas" w:hAnsi="Consolas" w:cs="Consolas"/>
+          <w:sz w:val="24"/>
+          <w:szCs w:val="24"/>
+        </w:rPr>
+      </w:pPr>
+      <w:r>
+        <w:rPr>
+          <w:rFonts w:ascii="Consolas" w:hAnsi="Consolas" w:cs="Consolas"/>
+          <w:color w:val="000000"/>
+          <w:sz w:val="24"/>
+          <w:szCs w:val="24"/>
+        </w:rPr>
+        <w:t xml:space="preserve">    </w:t>
+      </w:r>
+      <w:r>
+        <w:rPr>
+          <w:rFonts w:ascii="Consolas" w:hAnsi="Consolas" w:cs="Consolas"/>
+          <w:color w:val="008080"/>
+          <w:sz w:val="24"/>
+          <w:szCs w:val="24"/>
+        </w:rPr>
+        <w:t xml:space="preserve">And </w:t>
+      </w:r>
+      <w:r>
+        <w:rPr>
+          <w:rFonts w:ascii="Consolas" w:hAnsi="Consolas" w:cs="Consolas"/>
+          <w:color w:val="000000"/>
+          <w:sz w:val="24"/>
+          <w:szCs w:val="24"/>
+        </w:rPr>
+        <w:t xml:space="preserve">I should see the profile detail page    </w:t>
+      </w:r>
+    </w:p>
+    <w:p>
+      <w:pPr>
+        <w:autoSpaceDE w:val="0"/>
+        <w:autoSpaceDN w:val="0"/>
+        <w:adjustRightInd w:val="0"/>
+        <w:spacing w:after="0" w:line="240" w:lineRule="auto"/>
+        <w:rPr>
+          <w:rFonts w:ascii="Consolas" w:hAnsi="Consolas" w:cs="Consolas"/>
+          <w:sz w:val="24"/>
+          <w:szCs w:val="24"/>
+        </w:rPr>
+      </w:pPr>
+      <w:r>
+        <w:rPr>
+          <w:rFonts w:ascii="Consolas" w:hAnsi="Consolas" w:cs="Consolas"/>
+          <w:color w:val="000000"/>
+          <w:sz w:val="24"/>
+          <w:szCs w:val="24"/>
+        </w:rPr>
+        <w:t xml:space="preserve">   </w:t>
+      </w:r>
+    </w:p>
+    <w:p>
+      <w:pPr>
+        <w:autoSpaceDE w:val="0"/>
+        <w:autoSpaceDN w:val="0"/>
+        <w:adjustRightInd w:val="0"/>
+        <w:spacing w:after="0" w:line="240" w:lineRule="auto"/>
+        <w:rPr>
+          <w:rFonts w:ascii="Consolas" w:hAnsi="Consolas" w:cs="Consolas"/>
+          <w:sz w:val="24"/>
+          <w:szCs w:val="24"/>
+        </w:rPr>
+      </w:pPr>
+      <w:r>
+        <w:rPr>
+          <w:rFonts w:ascii="Consolas" w:hAnsi="Consolas" w:cs="Consolas"/>
+          <w:color w:val="000000"/>
+          <w:sz w:val="24"/>
+          <w:szCs w:val="24"/>
+        </w:rPr>
+        <w:lastRenderedPageBreak/>
+        <w:t xml:space="preserve">  </w:t>
+      </w:r>
+      <w:r>
+        <w:rPr>
+          <w:rFonts w:ascii="Consolas" w:hAnsi="Consolas" w:cs="Consolas"/>
+          <w:color w:val="808000"/>
+          <w:sz w:val="24"/>
+          <w:szCs w:val="24"/>
+        </w:rPr>
+        <w:t xml:space="preserve">Scenario: </w:t>
+      </w:r>
+      <w:r>
+        <w:rPr>
+          <w:rFonts w:ascii="Consolas" w:hAnsi="Consolas" w:cs="Consolas"/>
+          <w:color w:val="000000"/>
+          <w:sz w:val="24"/>
+          <w:szCs w:val="24"/>
+        </w:rPr>
+        <w:t>Buggy car rating - Vote for a particular car model</w:t>
+      </w:r>
+    </w:p>
+    <w:p>
+      <w:pPr>
+        <w:autoSpaceDE w:val="0"/>
+        <w:autoSpaceDN w:val="0"/>
+        <w:adjustRightInd w:val="0"/>
+        <w:spacing w:after="0" w:line="240" w:lineRule="auto"/>
+        <w:rPr>
+          <w:rFonts w:ascii="Consolas" w:hAnsi="Consolas" w:cs="Consolas"/>
+          <w:sz w:val="24"/>
+          <w:szCs w:val="24"/>
+        </w:rPr>
+      </w:pPr>
+      <w:r>
+        <w:rPr>
+          <w:rFonts w:ascii="Consolas" w:hAnsi="Consolas" w:cs="Consolas"/>
+          <w:color w:val="000000"/>
+          <w:sz w:val="24"/>
+          <w:szCs w:val="24"/>
+        </w:rPr>
+        <w:t xml:space="preserve">    </w:t>
+      </w:r>
+      <w:r>
+        <w:rPr>
+          <w:rFonts w:ascii="Consolas" w:hAnsi="Consolas" w:cs="Consolas"/>
+          <w:color w:val="008080"/>
+          <w:sz w:val="24"/>
+          <w:szCs w:val="24"/>
+        </w:rPr>
+        <w:t xml:space="preserve">Given </w:t>
+      </w:r>
+      <w:r>
+        <w:rPr>
+          <w:rFonts w:ascii="Consolas" w:hAnsi="Consolas" w:cs="Consolas"/>
+          <w:color w:val="000000"/>
+          <w:sz w:val="24"/>
+          <w:szCs w:val="24"/>
+        </w:rPr>
+        <w:t>I click on Overall Rating</w:t>
+      </w:r>
+    </w:p>
+    <w:p>
+      <w:pPr>
+        <w:autoSpaceDE w:val="0"/>
+        <w:autoSpaceDN w:val="0"/>
+        <w:adjustRightInd w:val="0"/>
+        <w:spacing w:after="0" w:line="240" w:lineRule="auto"/>
+        <w:rPr>
+          <w:rFonts w:ascii="Consolas" w:hAnsi="Consolas" w:cs="Consolas"/>
+          <w:sz w:val="24"/>
+          <w:szCs w:val="24"/>
+        </w:rPr>
+      </w:pPr>
+      <w:r>
+        <w:rPr>
+          <w:rFonts w:ascii="Consolas" w:hAnsi="Consolas" w:cs="Consolas"/>
+          <w:color w:val="000000"/>
+          <w:sz w:val="24"/>
+          <w:szCs w:val="24"/>
+        </w:rPr>
+        <w:t xml:space="preserve">    </w:t>
+      </w:r>
+      <w:r>
+        <w:rPr>
+          <w:rFonts w:ascii="Consolas" w:hAnsi="Consolas" w:cs="Consolas"/>
+          <w:color w:val="008080"/>
+          <w:sz w:val="24"/>
+          <w:szCs w:val="24"/>
+        </w:rPr>
+        <w:t xml:space="preserve">And </w:t>
+      </w:r>
+      <w:r>
+        <w:rPr>
+          <w:rFonts w:ascii="Consolas" w:hAnsi="Consolas" w:cs="Consolas"/>
+          <w:color w:val="000000"/>
+          <w:sz w:val="24"/>
+          <w:szCs w:val="24"/>
+        </w:rPr>
+        <w:t>I click on Lamborghini</w:t>
+      </w:r>
+      <w:r>
+        <w:rPr>
+          <w:rFonts w:ascii="Consolas" w:hAnsi="Consolas" w:cs="Consolas"/>
+          <w:color w:val="000000"/>
+          <w:sz w:val="24"/>
+          <w:szCs w:val="24"/>
+        </w:rPr>
+        <w:tab/>
+        <w:t>Diablo model car image</w:t>
+      </w:r>
+    </w:p>
+    <w:p>
+      <w:pPr>
+        <w:autoSpaceDE w:val="0"/>
+        <w:autoSpaceDN w:val="0"/>
+        <w:adjustRightInd w:val="0"/>
+        <w:spacing w:after="0" w:line="240" w:lineRule="auto"/>
+        <w:rPr>
+          <w:rFonts w:ascii="Consolas" w:hAnsi="Consolas" w:cs="Consolas"/>
+          <w:sz w:val="24"/>
+          <w:szCs w:val="24"/>
+        </w:rPr>
+      </w:pPr>
+      <w:r>
+        <w:rPr>
+          <w:rFonts w:ascii="Consolas" w:hAnsi="Consolas" w:cs="Consolas"/>
+          <w:color w:val="000000"/>
+          <w:sz w:val="24"/>
+          <w:szCs w:val="24"/>
+        </w:rPr>
+        <w:t xml:space="preserve">    </w:t>
+      </w:r>
+      <w:r>
+        <w:rPr>
+          <w:rFonts w:ascii="Consolas" w:hAnsi="Consolas" w:cs="Consolas"/>
+          <w:color w:val="008080"/>
+          <w:sz w:val="24"/>
+          <w:szCs w:val="24"/>
+        </w:rPr>
+        <w:t xml:space="preserve">Then </w:t>
+      </w:r>
+      <w:r>
+        <w:rPr>
+          <w:rFonts w:ascii="Consolas" w:hAnsi="Consolas" w:cs="Consolas"/>
+          <w:color w:val="000000"/>
+          <w:sz w:val="24"/>
+          <w:szCs w:val="24"/>
+        </w:rPr>
+        <w:t>I enter my comments and I click vote button</w:t>
+      </w:r>
+    </w:p>
+    <w:p>
+      <w:pPr>
+        <w:autoSpaceDE w:val="0"/>
+        <w:autoSpaceDN w:val="0"/>
+        <w:adjustRightInd w:val="0"/>
+        <w:spacing w:after="0" w:line="240" w:lineRule="auto"/>
+        <w:rPr>
+          <w:rFonts w:ascii="Consolas" w:hAnsi="Consolas" w:cs="Consolas"/>
+          <w:sz w:val="24"/>
+          <w:szCs w:val="24"/>
+        </w:rPr>
+      </w:pPr>
+      <w:r>
+        <w:rPr>
+          <w:rFonts w:ascii="Consolas" w:hAnsi="Consolas" w:cs="Consolas"/>
+          <w:color w:val="000000"/>
+          <w:sz w:val="24"/>
+          <w:szCs w:val="24"/>
+        </w:rPr>
+        <w:t xml:space="preserve">    </w:t>
+      </w:r>
+      <w:r>
+        <w:rPr>
+          <w:rFonts w:ascii="Consolas" w:hAnsi="Consolas" w:cs="Consolas"/>
+          <w:color w:val="008080"/>
+          <w:sz w:val="24"/>
+          <w:szCs w:val="24"/>
+        </w:rPr>
+        <w:t xml:space="preserve">And </w:t>
+      </w:r>
+      <w:r>
+        <w:rPr>
+          <w:rFonts w:ascii="Consolas" w:hAnsi="Consolas" w:cs="Consolas"/>
+          <w:color w:val="000000"/>
+          <w:sz w:val="24"/>
+          <w:szCs w:val="24"/>
+        </w:rPr>
+        <w:t>I verify vote number is increased</w:t>
+      </w:r>
+    </w:p>
+    <w:p>
+      <w:pPr>
+        <w:autoSpaceDE w:val="0"/>
+        <w:autoSpaceDN w:val="0"/>
+        <w:adjustRightInd w:val="0"/>
+        <w:spacing w:after="0" w:line="240" w:lineRule="auto"/>
+        <w:rPr>
+          <w:rFonts w:ascii="Consolas" w:hAnsi="Consolas" w:cs="Consolas"/>
+          <w:sz w:val="24"/>
+          <w:szCs w:val="24"/>
+        </w:rPr>
+      </w:pPr>
+    </w:p>
+    <w:p>
+      <w:pPr>
+        <w:autoSpaceDE w:val="0"/>
+        <w:autoSpaceDN w:val="0"/>
+        <w:adjustRightInd w:val="0"/>
+        <w:spacing w:after="0" w:line="240" w:lineRule="auto"/>
+        <w:rPr>
+          <w:rFonts w:ascii="Consolas" w:hAnsi="Consolas" w:cs="Consolas"/>
+          <w:sz w:val="24"/>
+          <w:szCs w:val="24"/>
+        </w:rPr>
+      </w:pPr>
+      <w:r>
+        <w:rPr>
+          <w:rFonts w:ascii="Consolas" w:hAnsi="Consolas" w:cs="Consolas"/>
+          <w:color w:val="000000"/>
+          <w:sz w:val="24"/>
+          <w:szCs w:val="24"/>
+        </w:rPr>
+        <w:t xml:space="preserve">  </w:t>
+      </w:r>
+      <w:r>
+        <w:rPr>
+          <w:rFonts w:ascii="Consolas" w:hAnsi="Consolas" w:cs="Consolas"/>
+          <w:color w:val="808000"/>
+          <w:sz w:val="24"/>
+          <w:szCs w:val="24"/>
+        </w:rPr>
+        <w:t xml:space="preserve">Scenario: </w:t>
+      </w:r>
+      <w:r>
+        <w:rPr>
+          <w:rFonts w:ascii="Consolas" w:hAnsi="Consolas" w:cs="Consolas"/>
+          <w:color w:val="000000"/>
+          <w:sz w:val="24"/>
+          <w:szCs w:val="24"/>
+        </w:rPr>
+        <w:t xml:space="preserve">Buggy car rating - </w:t>
+      </w:r>
+      <w:proofErr w:type="spellStart"/>
+      <w:r>
+        <w:rPr>
+          <w:rFonts w:ascii="Consolas" w:hAnsi="Consolas" w:cs="Consolas"/>
+          <w:color w:val="000000"/>
+          <w:sz w:val="24"/>
+          <w:szCs w:val="24"/>
+        </w:rPr>
+        <w:t>facebook</w:t>
+      </w:r>
+      <w:proofErr w:type="spellEnd"/>
+      <w:r>
+        <w:rPr>
+          <w:rFonts w:ascii="Consolas" w:hAnsi="Consolas" w:cs="Consolas"/>
+          <w:color w:val="000000"/>
+          <w:sz w:val="24"/>
+          <w:szCs w:val="24"/>
+        </w:rPr>
+        <w:t xml:space="preserve"> icon verification</w:t>
+      </w:r>
+    </w:p>
+    <w:p>
+      <w:pPr>
+        <w:autoSpaceDE w:val="0"/>
+        <w:autoSpaceDN w:val="0"/>
+        <w:adjustRightInd w:val="0"/>
+        <w:spacing w:after="0" w:line="240" w:lineRule="auto"/>
+        <w:rPr>
+          <w:rFonts w:ascii="Consolas" w:hAnsi="Consolas" w:cs="Consolas"/>
+          <w:sz w:val="24"/>
+          <w:szCs w:val="24"/>
+        </w:rPr>
+      </w:pPr>
+      <w:r>
+        <w:rPr>
+          <w:rFonts w:ascii="Consolas" w:hAnsi="Consolas" w:cs="Consolas"/>
+          <w:color w:val="000000"/>
+          <w:sz w:val="24"/>
+          <w:szCs w:val="24"/>
+        </w:rPr>
+        <w:t xml:space="preserve">    </w:t>
+      </w:r>
+      <w:r>
+        <w:rPr>
+          <w:rFonts w:ascii="Consolas" w:hAnsi="Consolas" w:cs="Consolas"/>
+          <w:color w:val="008080"/>
+          <w:sz w:val="24"/>
+          <w:szCs w:val="24"/>
+        </w:rPr>
+        <w:t xml:space="preserve">Given </w:t>
+      </w:r>
+      <w:r>
+        <w:rPr>
+          <w:rFonts w:ascii="Consolas" w:hAnsi="Consolas" w:cs="Consolas"/>
+          <w:color w:val="000000"/>
+          <w:sz w:val="24"/>
+          <w:szCs w:val="24"/>
+        </w:rPr>
+        <w:t xml:space="preserve">I click on </w:t>
+      </w:r>
+      <w:proofErr w:type="spellStart"/>
+      <w:r>
+        <w:rPr>
+          <w:rFonts w:ascii="Consolas" w:hAnsi="Consolas" w:cs="Consolas"/>
+          <w:color w:val="000000"/>
+          <w:sz w:val="24"/>
+          <w:szCs w:val="24"/>
+        </w:rPr>
+        <w:t>facebook</w:t>
+      </w:r>
+      <w:proofErr w:type="spellEnd"/>
+      <w:r>
+        <w:rPr>
+          <w:rFonts w:ascii="Consolas" w:hAnsi="Consolas" w:cs="Consolas"/>
+          <w:color w:val="000000"/>
+          <w:sz w:val="24"/>
+          <w:szCs w:val="24"/>
+        </w:rPr>
+        <w:t xml:space="preserve"> icon</w:t>
+      </w:r>
+    </w:p>
+    <w:p>
+      <w:r>
+        <w:rPr>
+          <w:rFonts w:ascii="Consolas" w:hAnsi="Consolas" w:cs="Consolas"/>
+          <w:color w:val="000000"/>
+          <w:sz w:val="24"/>
+          <w:szCs w:val="24"/>
+        </w:rPr>
+        <w:t xml:space="preserve">    </w:t>
+      </w:r>
+      <w:r>
+        <w:rPr>
+          <w:rFonts w:ascii="Consolas" w:hAnsi="Consolas" w:cs="Consolas"/>
+          <w:color w:val="008080"/>
+          <w:sz w:val="24"/>
+          <w:szCs w:val="24"/>
+        </w:rPr>
+        <w:t xml:space="preserve">And </w:t>
+      </w:r>
+      <w:r>
+        <w:rPr>
+          <w:rFonts w:ascii="Consolas" w:hAnsi="Consolas" w:cs="Consolas"/>
+          <w:color w:val="000000"/>
+          <w:sz w:val="24"/>
+          <w:szCs w:val="24"/>
+        </w:rPr>
+        <w:t>I should see the new browser open and close</w:t>
+      </w:r>
+    </w:p>
+    <w:p>
+      <w:pPr>
+        <w:rPr>
+          <w:b/>
+          <w:u w:val="single"/>
+        </w:rPr>
+      </w:pPr>
+      <w:r>
+        <w:rPr>
+          <w:b/>
+          <w:u w:val="single"/>
+        </w:rPr>
         <w:t xml:space="preserve">High-level </w:t>
       </w:r>
       <w:r>
@@ -417,6 +1354,7 @@
       <w:r>
         <w:t>“</w:t>
       </w:r>
+      <w:proofErr w:type="gramStart"/>
       <w:r>
         <w:rPr>
           <w:b/>
@@ -429,6 +1367,7 @@
         </w:rPr>
         <w:t>ser name</w:t>
       </w:r>
+      <w:proofErr w:type="gramEnd"/>
       <w:r>
         <w:rPr>
           <w:b/>
@@ -515,12 +1454,16 @@
         </w:numPr>
       </w:pPr>
       <w:r>
-        <w:lastRenderedPageBreak/>
         <w:t>Verify user is able to enter the</w:t>
       </w:r>
       <w:r>
-        <w:t xml:space="preserve"> user name</w:t>
-      </w:r>
+        <w:t xml:space="preserve"> </w:t>
+      </w:r>
+      <w:proofErr w:type="gramStart"/>
+      <w:r>
+        <w:t>user name</w:t>
+      </w:r>
+      <w:proofErr w:type="gramEnd"/>
     </w:p>
     <w:p>
       <w:pPr>
@@ -531,7 +1474,15 @@
         </w:numPr>
       </w:pPr>
       <w:r>
-        <w:t xml:space="preserve">Verify user is able to enter </w:t>
+        <w:t xml:space="preserve">Verify user </w:t>
+      </w:r>
+      <w:proofErr w:type="gramStart"/>
+      <w:r>
+        <w:t>is able to</w:t>
+      </w:r>
+      <w:proofErr w:type="gramEnd"/>
+      <w:r>
+        <w:t xml:space="preserve"> enter </w:t>
       </w:r>
       <w:r>
         <w:t xml:space="preserve">the </w:t>
@@ -551,8 +1502,13 @@
         <w:t>: User should be able</w:t>
       </w:r>
       <w:r>
-        <w:t xml:space="preserve"> to login after entering user name</w:t>
-      </w:r>
+        <w:t xml:space="preserve"> to login after entering </w:t>
+      </w:r>
+      <w:proofErr w:type="gramStart"/>
+      <w:r>
+        <w:t>user name</w:t>
+      </w:r>
+      <w:proofErr w:type="gramEnd"/>
       <w:r>
         <w:t xml:space="preserve"> and password into correct user input boxes</w:t>
       </w:r>
@@ -647,12 +1603,14 @@
       <w:r>
         <w:t>2. Login “</w:t>
       </w:r>
+      <w:proofErr w:type="gramStart"/>
       <w:r>
         <w:rPr>
           <w:b/>
         </w:rPr>
         <w:t>User name</w:t>
       </w:r>
+      <w:proofErr w:type="gramEnd"/>
       <w:r>
         <w:rPr>
           <w:b/>
@@ -721,6 +1679,7 @@
         </w:numPr>
       </w:pPr>
       <w:r>
+        <w:lastRenderedPageBreak/>
         <w:t>Click on “Register” button</w:t>
       </w:r>
     </w:p>
@@ -733,7 +1692,15 @@
         </w:numPr>
       </w:pPr>
       <w:r>
-        <w:t>Verify the “User name” field with label as “User name”</w:t>
+        <w:t>Verify the “</w:t>
+      </w:r>
+      <w:proofErr w:type="gramStart"/>
+      <w:r>
+        <w:t>User name</w:t>
+      </w:r>
+      <w:proofErr w:type="gramEnd"/>
+      <w:r>
+        <w:t>” field with label as “User name”</w:t>
       </w:r>
     </w:p>
     <w:p>
@@ -744,7 +1711,15 @@
         <w:t>Expected</w:t>
       </w:r>
       <w:r>
-        <w:t>: User will be able to enter their name under the textbox labeled as “User name”</w:t>
+        <w:t>: User will be able to enter their name under the textbox labeled as “</w:t>
+      </w:r>
+      <w:proofErr w:type="gramStart"/>
+      <w:r>
+        <w:t>User name</w:t>
+      </w:r>
+      <w:proofErr w:type="gramEnd"/>
+      <w:r>
+        <w:t>”</w:t>
       </w:r>
     </w:p>
     <w:p>
@@ -755,7 +1730,15 @@
         <w:t>Actual</w:t>
       </w:r>
       <w:r>
-        <w:t>: The label of user name input box is wrongly showing as “Login”</w:t>
+        <w:t xml:space="preserve">: The label of </w:t>
+      </w:r>
+      <w:proofErr w:type="gramStart"/>
+      <w:r>
+        <w:t>user name</w:t>
+      </w:r>
+      <w:proofErr w:type="gramEnd"/>
+      <w:r>
+        <w:t xml:space="preserve"> input box is wrongly showing as “Login”</w:t>
       </w:r>
     </w:p>
     <w:p>
@@ -778,7 +1761,6 @@
         <w:rPr>
           <w:noProof/>
         </w:rPr>
-        <w:lastRenderedPageBreak/>
         <w:drawing>
           <wp:inline distT="0" distB="0" distL="0" distR="0" wp14:anchorId="1EDDA13E" wp14:editId="377F8CC2">
             <wp:extent cx="5943600" cy="3095625"/>
@@ -843,12 +1825,14 @@
       <w:r>
         <w:t>“</w:t>
       </w:r>
+      <w:proofErr w:type="gramStart"/>
       <w:r>
         <w:rPr>
           <w:b/>
         </w:rPr>
         <w:t>User name</w:t>
       </w:r>
+      <w:proofErr w:type="gramEnd"/>
       <w:r>
         <w:rPr>
           <w:b/>
@@ -938,8 +1922,13 @@
         <w:t>Verify user is able to complete registration successfully</w:t>
       </w:r>
       <w:r>
-        <w:t xml:space="preserve"> and generate user name</w:t>
-      </w:r>
+        <w:t xml:space="preserve"> and generate </w:t>
+      </w:r>
+      <w:proofErr w:type="gramStart"/>
+      <w:r>
+        <w:t>user name</w:t>
+      </w:r>
+      <w:proofErr w:type="gramEnd"/>
       <w:r>
         <w:t xml:space="preserve"> and password</w:t>
       </w:r>
@@ -953,7 +1942,15 @@
         </w:numPr>
       </w:pPr>
       <w:r>
-        <w:t xml:space="preserve">Verify user is able to enter </w:t>
+        <w:t xml:space="preserve">Verify user </w:t>
+      </w:r>
+      <w:proofErr w:type="gramStart"/>
+      <w:r>
+        <w:t>is able to</w:t>
+      </w:r>
+      <w:proofErr w:type="gramEnd"/>
+      <w:r>
+        <w:t xml:space="preserve"> enter </w:t>
       </w:r>
       <w:r>
         <w:t>name</w:t>
@@ -971,7 +1968,15 @@
         </w:numPr>
       </w:pPr>
       <w:r>
-        <w:t>Verify user is able to login successfully</w:t>
+        <w:t xml:space="preserve">Verify user </w:t>
+      </w:r>
+      <w:proofErr w:type="gramStart"/>
+      <w:r>
+        <w:t>is able to</w:t>
+      </w:r>
+      <w:proofErr w:type="gramEnd"/>
+      <w:r>
+        <w:t xml:space="preserve"> login successfully</w:t>
       </w:r>
     </w:p>
     <w:p>
@@ -997,8 +2002,13 @@
       <w:r>
         <w:t xml:space="preserve">Verify </w:t>
       </w:r>
-      <w:r>
-        <w:t>user name under Basic section header</w:t>
+      <w:proofErr w:type="gramStart"/>
+      <w:r>
+        <w:t>user name</w:t>
+      </w:r>
+      <w:proofErr w:type="gramEnd"/>
+      <w:r>
+        <w:t xml:space="preserve"> under Basic section header</w:t>
       </w:r>
       <w:r>
         <w:t xml:space="preserve"> </w:t>
@@ -1021,7 +2031,15 @@
         <w:t xml:space="preserve">: </w:t>
       </w:r>
       <w:r>
-        <w:t>Proper user name should be showing up under the textbox labeled as “User name”</w:t>
+        <w:t xml:space="preserve">Proper </w:t>
+      </w:r>
+      <w:proofErr w:type="gramStart"/>
+      <w:r>
+        <w:t>user name</w:t>
+      </w:r>
+      <w:proofErr w:type="gramEnd"/>
+      <w:r>
+        <w:t xml:space="preserve"> should be showing up under the textbox labeled as “User name”</w:t>
       </w:r>
     </w:p>
     <w:p>
@@ -1034,8 +2052,13 @@
       <w:r>
         <w:t xml:space="preserve">: </w:t>
       </w:r>
-      <w:r>
-        <w:t>User name is showing up correctly but the label is wrongly showing as “Login”</w:t>
+      <w:proofErr w:type="gramStart"/>
+      <w:r>
+        <w:t>User name</w:t>
+      </w:r>
+      <w:proofErr w:type="gramEnd"/>
+      <w:r>
+        <w:t xml:space="preserve"> is showing up correctly but the label is wrongly showing as “Login”</w:t>
       </w:r>
     </w:p>
     <w:p>
@@ -1253,7 +2276,15 @@
     <w:p>
       <w:r>
         <w:lastRenderedPageBreak/>
-        <w:t>11. When I click a particular car image to see the car picture in a zoom view it is not happening. Instead it going to home page</w:t>
+        <w:t xml:space="preserve">11. When I click a particular car image to see the car picture in a zoom view it is not happening. </w:t>
+      </w:r>
+      <w:proofErr w:type="gramStart"/>
+      <w:r>
+        <w:t>Instead</w:t>
+      </w:r>
+      <w:proofErr w:type="gramEnd"/>
+      <w:r>
+        <w:t xml:space="preserve"> it going to home page</w:t>
       </w:r>
     </w:p>
     <w:p>
@@ -1264,7 +2295,15 @@
         <w:t>Autor</w:t>
       </w:r>
       <w:r>
-        <w:t xml:space="preserve"> details are missing for some models which is one of the critical bug. For example, Diablo model from Popular Model section</w:t>
+        <w:t xml:space="preserve"> details are missing for some models which is one of the critical </w:t>
+      </w:r>
+      <w:proofErr w:type="gramStart"/>
+      <w:r>
+        <w:t>bug</w:t>
+      </w:r>
+      <w:proofErr w:type="gramEnd"/>
+      <w:r>
+        <w:t>. For example, Diablo model from Popular Model section</w:t>
       </w:r>
     </w:p>
     <w:p>
@@ -1295,22 +2334,7 @@
     </w:p>
     <w:p>
       <w:r>
-        <w:t xml:space="preserve">17. </w:t>
-      </w:r>
-      <w:r>
-        <w:t>In the user profile section field “</w:t>
-      </w:r>
-      <w:r>
-        <w:t>Age</w:t>
-      </w:r>
-      <w:r>
-        <w:t xml:space="preserve">” is accepting </w:t>
-      </w:r>
-      <w:r>
-        <w:t xml:space="preserve">alphanumeric </w:t>
-      </w:r>
-      <w:r>
-        <w:t>input which is critical</w:t>
+        <w:t>17. In the user profile section field “Age” is accepting alphanumeric input which is critical</w:t>
       </w:r>
     </w:p>
     <w:p>

</xml_diff>